<commit_message>
Deployed e9ed280 with MkDocs version: 1.3.0
</commit_message>
<xml_diff>
--- a/en/week-7/ce100-week-7-knapsack.en.md_word.docx
+++ b/en/week-7/ce100-week-7-knapsack.en.md_word.docx
@@ -16020,18 +16020,775 @@
       <w:pPr>
         <w:pStyle w:val="FirstParagraph"/>
       </w:pPr>
-      <w:r>
-        <w:t xml:space="preserve">$$</w:t>
-      </w:r>
-      <w:r>
-        <w:t xml:space="preserve"> </w:t>
-      </w:r>
-      <w:r>
-        <w:t xml:space="preserve"> </w:t>
-      </w:r>
-      <w:r>
-        <w:t xml:space="preserve">$$</w:t>
-      </w:r>
+      <m:oMathPara>
+        <m:oMathParaPr>
+          <m:jc m:val="center"/>
+        </m:oMathParaPr>
+        <m:oMath>
+          <m:m>
+            <m:mPr>
+              <m:baseJc m:val="center"/>
+              <m:plcHide m:val="1"/>
+              <m:mcs>
+                <m:mc>
+                  <m:mcPr>
+                    <m:mcJc m:val="right"/>
+                    <m:count m:val="1"/>
+                  </m:mcPr>
+                </m:mc>
+                <m:mc>
+                  <m:mcPr>
+                    <m:mcJc m:val="left"/>
+                    <m:count m:val="1"/>
+                  </m:mcPr>
+                </m:mc>
+              </m:mcs>
+            </m:mPr>
+            <m:mr>
+              <m:e/>
+              <m:e>
+                <m:r>
+                  <m:rPr>
+                    <m:nor/>
+                    <m:sty m:val="p"/>
+                  </m:rPr>
+                  <m:t>KNAP0-1</m:t>
+                </m:r>
+                <m:d>
+                  <m:dPr>
+                    <m:begChr m:val="("/>
+                    <m:endChr m:val=")"/>
+                    <m:sepChr m:val=""/>
+                    <m:grow/>
+                  </m:dPr>
+                  <m:e>
+                    <m:r>
+                      <m:t>v</m:t>
+                    </m:r>
+                    <m:r>
+                      <m:rPr>
+                        <m:sty m:val="p"/>
+                      </m:rPr>
+                      <m:t>,</m:t>
+                    </m:r>
+                    <m:r>
+                      <m:t>w</m:t>
+                    </m:r>
+                    <m:r>
+                      <m:rPr>
+                        <m:sty m:val="p"/>
+                      </m:rPr>
+                      <m:t>,</m:t>
+                    </m:r>
+                    <m:r>
+                      <m:t>n</m:t>
+                    </m:r>
+                    <m:r>
+                      <m:rPr>
+                        <m:sty m:val="p"/>
+                      </m:rPr>
+                      <m:t>,</m:t>
+                    </m:r>
+                    <m:r>
+                      <m:t>W</m:t>
+                    </m:r>
+                  </m:e>
+                </m:d>
+              </m:e>
+            </m:mr>
+            <m:mr>
+              <m:e/>
+              <m:e>
+                <m:r>
+                  <m:t> </m:t>
+                </m:r>
+                <m:r>
+                  <m:rPr>
+                    <m:nor/>
+                    <m:sty m:val="p"/>
+                  </m:rPr>
+                  <m:t>for</m:t>
+                </m:r>
+                <m:r>
+                  <m:t> </m:t>
+                </m:r>
+                <m:r>
+                  <m:t>ω</m:t>
+                </m:r>
+                <m:r>
+                  <m:rPr>
+                    <m:sty m:val="p"/>
+                  </m:rPr>
+                  <m:t>←</m:t>
+                </m:r>
+                <m:r>
+                  <m:t>0</m:t>
+                </m:r>
+                <m:r>
+                  <m:t> </m:t>
+                </m:r>
+                <m:r>
+                  <m:rPr>
+                    <m:nor/>
+                    <m:sty m:val="p"/>
+                  </m:rPr>
+                  <m:t>to</m:t>
+                </m:r>
+                <m:r>
+                  <m:t> </m:t>
+                </m:r>
+                <m:r>
+                  <m:t>W</m:t>
+                </m:r>
+                <m:r>
+                  <m:t> </m:t>
+                </m:r>
+                <m:r>
+                  <m:rPr>
+                    <m:nor/>
+                    <m:sty m:val="p"/>
+                  </m:rPr>
+                  <m:t>do</m:t>
+                </m:r>
+              </m:e>
+            </m:mr>
+            <m:mr>
+              <m:e/>
+              <m:e>
+                <m:r>
+                  <m:t>  </m:t>
+                </m:r>
+                <m:r>
+                  <m:t>c</m:t>
+                </m:r>
+                <m:d>
+                  <m:dPr>
+                    <m:begChr m:val="["/>
+                    <m:endChr m:val="]"/>
+                    <m:sepChr m:val=""/>
+                    <m:grow/>
+                  </m:dPr>
+                  <m:e>
+                    <m:r>
+                      <m:t>0</m:t>
+                    </m:r>
+                    <m:r>
+                      <m:rPr>
+                        <m:sty m:val="p"/>
+                      </m:rPr>
+                      <m:t>,</m:t>
+                    </m:r>
+                    <m:r>
+                      <m:t>ω</m:t>
+                    </m:r>
+                  </m:e>
+                </m:d>
+                <m:r>
+                  <m:rPr>
+                    <m:sty m:val="p"/>
+                  </m:rPr>
+                  <m:t>←</m:t>
+                </m:r>
+                <m:r>
+                  <m:t>0</m:t>
+                </m:r>
+              </m:e>
+            </m:mr>
+            <m:mr>
+              <m:e/>
+              <m:e>
+                <m:r>
+                  <m:t> </m:t>
+                </m:r>
+                <m:r>
+                  <m:rPr>
+                    <m:nor/>
+                    <m:sty m:val="p"/>
+                  </m:rPr>
+                  <m:t>for</m:t>
+                </m:r>
+                <m:r>
+                  <m:t> </m:t>
+                </m:r>
+                <m:r>
+                  <m:t>i</m:t>
+                </m:r>
+                <m:r>
+                  <m:rPr>
+                    <m:sty m:val="p"/>
+                  </m:rPr>
+                  <m:t>←</m:t>
+                </m:r>
+                <m:r>
+                  <m:t>0</m:t>
+                </m:r>
+                <m:r>
+                  <m:t> </m:t>
+                </m:r>
+                <m:r>
+                  <m:rPr>
+                    <m:nor/>
+                    <m:sty m:val="p"/>
+                  </m:rPr>
+                  <m:t>to</m:t>
+                </m:r>
+                <m:r>
+                  <m:t> </m:t>
+                </m:r>
+                <m:r>
+                  <m:t>m</m:t>
+                </m:r>
+                <m:r>
+                  <m:t> </m:t>
+                </m:r>
+                <m:r>
+                  <m:rPr>
+                    <m:nor/>
+                    <m:sty m:val="p"/>
+                  </m:rPr>
+                  <m:t>do</m:t>
+                </m:r>
+              </m:e>
+            </m:mr>
+            <m:mr>
+              <m:e/>
+              <m:e>
+                <m:r>
+                  <m:t>  </m:t>
+                </m:r>
+                <m:r>
+                  <m:t>c</m:t>
+                </m:r>
+                <m:d>
+                  <m:dPr>
+                    <m:begChr m:val="["/>
+                    <m:endChr m:val="]"/>
+                    <m:sepChr m:val=""/>
+                    <m:grow/>
+                  </m:dPr>
+                  <m:e>
+                    <m:r>
+                      <m:t>i</m:t>
+                    </m:r>
+                    <m:r>
+                      <m:rPr>
+                        <m:sty m:val="p"/>
+                      </m:rPr>
+                      <m:t>,</m:t>
+                    </m:r>
+                    <m:r>
+                      <m:t>0</m:t>
+                    </m:r>
+                  </m:e>
+                </m:d>
+                <m:r>
+                  <m:rPr>
+                    <m:sty m:val="p"/>
+                  </m:rPr>
+                  <m:t>←</m:t>
+                </m:r>
+                <m:r>
+                  <m:t>0</m:t>
+                </m:r>
+              </m:e>
+            </m:mr>
+            <m:mr>
+              <m:e/>
+              <m:e>
+                <m:r>
+                  <m:t> </m:t>
+                </m:r>
+                <m:r>
+                  <m:rPr>
+                    <m:nor/>
+                    <m:sty m:val="p"/>
+                  </m:rPr>
+                  <m:t>for</m:t>
+                </m:r>
+                <m:r>
+                  <m:t> </m:t>
+                </m:r>
+                <m:r>
+                  <m:t>i</m:t>
+                </m:r>
+                <m:r>
+                  <m:rPr>
+                    <m:sty m:val="p"/>
+                  </m:rPr>
+                  <m:t>←</m:t>
+                </m:r>
+                <m:r>
+                  <m:t>0</m:t>
+                </m:r>
+                <m:r>
+                  <m:t> </m:t>
+                </m:r>
+                <m:r>
+                  <m:rPr>
+                    <m:nor/>
+                    <m:sty m:val="p"/>
+                  </m:rPr>
+                  <m:t>to</m:t>
+                </m:r>
+                <m:r>
+                  <m:t> </m:t>
+                </m:r>
+                <m:r>
+                  <m:t>m</m:t>
+                </m:r>
+                <m:r>
+                  <m:t> </m:t>
+                </m:r>
+                <m:r>
+                  <m:rPr>
+                    <m:nor/>
+                    <m:sty m:val="p"/>
+                  </m:rPr>
+                  <m:t>do</m:t>
+                </m:r>
+              </m:e>
+            </m:mr>
+            <m:mr>
+              <m:e/>
+              <m:e>
+                <m:r>
+                  <m:t>  </m:t>
+                </m:r>
+                <m:r>
+                  <m:t> </m:t>
+                </m:r>
+                <m:r>
+                  <m:rPr>
+                    <m:nor/>
+                    <m:sty m:val="p"/>
+                  </m:rPr>
+                  <m:t>for</m:t>
+                </m:r>
+                <m:r>
+                  <m:t> </m:t>
+                </m:r>
+                <m:r>
+                  <m:t>ω</m:t>
+                </m:r>
+                <m:r>
+                  <m:rPr>
+                    <m:sty m:val="p"/>
+                  </m:rPr>
+                  <m:t>←</m:t>
+                </m:r>
+                <m:r>
+                  <m:t>1</m:t>
+                </m:r>
+                <m:r>
+                  <m:t> </m:t>
+                </m:r>
+                <m:r>
+                  <m:rPr>
+                    <m:nor/>
+                    <m:sty m:val="p"/>
+                  </m:rPr>
+                  <m:t>to</m:t>
+                </m:r>
+                <m:r>
+                  <m:t> </m:t>
+                </m:r>
+                <m:r>
+                  <m:t>W</m:t>
+                </m:r>
+                <m:r>
+                  <m:t> </m:t>
+                </m:r>
+                <m:r>
+                  <m:rPr>
+                    <m:nor/>
+                    <m:sty m:val="p"/>
+                  </m:rPr>
+                  <m:t>do</m:t>
+                </m:r>
+              </m:e>
+            </m:mr>
+            <m:mr>
+              <m:e/>
+              <m:e>
+                <m:r>
+                  <m:t>  </m:t>
+                </m:r>
+                <m:r>
+                  <m:t>  </m:t>
+                </m:r>
+                <m:r>
+                  <m:rPr>
+                    <m:nor/>
+                    <m:sty m:val="p"/>
+                  </m:rPr>
+                  <m:t>if</m:t>
+                </m:r>
+                <m:r>
+                  <m:t> </m:t>
+                </m:r>
+                <m:sSub>
+                  <m:e>
+                    <m:r>
+                      <m:t>w</m:t>
+                    </m:r>
+                  </m:e>
+                  <m:sub>
+                    <m:r>
+                      <m:t>i</m:t>
+                    </m:r>
+                  </m:sub>
+                </m:sSub>
+                <m:r>
+                  <m:rPr>
+                    <m:sty m:val="p"/>
+                  </m:rPr>
+                  <m:t>≤</m:t>
+                </m:r>
+                <m:r>
+                  <m:t>ω</m:t>
+                </m:r>
+                <m:r>
+                  <m:t> </m:t>
+                </m:r>
+                <m:r>
+                  <m:rPr>
+                    <m:nor/>
+                    <m:sty m:val="p"/>
+                  </m:rPr>
+                  <m:t>then</m:t>
+                </m:r>
+              </m:e>
+            </m:mr>
+            <m:mr>
+              <m:e/>
+              <m:e>
+                <m:r>
+                  <m:t>  </m:t>
+                </m:r>
+                <m:r>
+                  <m:t>  </m:t>
+                </m:r>
+                <m:r>
+                  <m:t> </m:t>
+                </m:r>
+                <m:r>
+                  <m:t>c</m:t>
+                </m:r>
+                <m:d>
+                  <m:dPr>
+                    <m:begChr m:val="["/>
+                    <m:endChr m:val="]"/>
+                    <m:sepChr m:val=""/>
+                    <m:grow/>
+                  </m:dPr>
+                  <m:e>
+                    <m:r>
+                      <m:t>i</m:t>
+                    </m:r>
+                    <m:r>
+                      <m:rPr>
+                        <m:sty m:val="p"/>
+                      </m:rPr>
+                      <m:t>,</m:t>
+                    </m:r>
+                    <m:r>
+                      <m:t>ω</m:t>
+                    </m:r>
+                  </m:e>
+                </m:d>
+                <m:r>
+                  <m:rPr>
+                    <m:sty m:val="p"/>
+                  </m:rPr>
+                  <m:t>←</m:t>
+                </m:r>
+                <m:r>
+                  <m:t>m</m:t>
+                </m:r>
+                <m:r>
+                  <m:t>a</m:t>
+                </m:r>
+                <m:r>
+                  <m:t>x</m:t>
+                </m:r>
+                <m:r>
+                  <m:rPr>
+                    <m:sty m:val="p"/>
+                  </m:rPr>
+                  <m:t>{</m:t>
+                </m:r>
+                <m:sSub>
+                  <m:e>
+                    <m:r>
+                      <m:t>v</m:t>
+                    </m:r>
+                  </m:e>
+                  <m:sub>
+                    <m:r>
+                      <m:t>i</m:t>
+                    </m:r>
+                  </m:sub>
+                </m:sSub>
+                <m:r>
+                  <m:rPr>
+                    <m:sty m:val="p"/>
+                  </m:rPr>
+                  <m:t>+</m:t>
+                </m:r>
+                <m:r>
+                  <m:t>c</m:t>
+                </m:r>
+                <m:d>
+                  <m:dPr>
+                    <m:begChr m:val="["/>
+                    <m:endChr m:val="]"/>
+                    <m:sepChr m:val=""/>
+                    <m:grow/>
+                  </m:dPr>
+                  <m:e>
+                    <m:r>
+                      <m:t>i</m:t>
+                    </m:r>
+                    <m:r>
+                      <m:rPr>
+                        <m:sty m:val="p"/>
+                      </m:rPr>
+                      <m:t>−</m:t>
+                    </m:r>
+                    <m:r>
+                      <m:t>1</m:t>
+                    </m:r>
+                    <m:r>
+                      <m:rPr>
+                        <m:sty m:val="p"/>
+                      </m:rPr>
+                      <m:t>,</m:t>
+                    </m:r>
+                    <m:r>
+                      <m:t>ω</m:t>
+                    </m:r>
+                    <m:r>
+                      <m:rPr>
+                        <m:sty m:val="p"/>
+                      </m:rPr>
+                      <m:t>−</m:t>
+                    </m:r>
+                    <m:sSub>
+                      <m:e>
+                        <m:r>
+                          <m:t>w</m:t>
+                        </m:r>
+                      </m:e>
+                      <m:sub>
+                        <m:r>
+                          <m:t>i</m:t>
+                        </m:r>
+                      </m:sub>
+                    </m:sSub>
+                  </m:e>
+                </m:d>
+                <m:r>
+                  <m:rPr>
+                    <m:sty m:val="p"/>
+                  </m:rPr>
+                  <m:t>,</m:t>
+                </m:r>
+                <m:r>
+                  <m:t>c</m:t>
+                </m:r>
+                <m:d>
+                  <m:dPr>
+                    <m:begChr m:val="["/>
+                    <m:endChr m:val="]"/>
+                    <m:sepChr m:val=""/>
+                    <m:grow/>
+                  </m:dPr>
+                  <m:e>
+                    <m:r>
+                      <m:t>i</m:t>
+                    </m:r>
+                    <m:r>
+                      <m:rPr>
+                        <m:sty m:val="p"/>
+                      </m:rPr>
+                      <m:t>−</m:t>
+                    </m:r>
+                    <m:r>
+                      <m:t>1</m:t>
+                    </m:r>
+                    <m:r>
+                      <m:rPr>
+                        <m:sty m:val="p"/>
+                      </m:rPr>
+                      <m:t>,</m:t>
+                    </m:r>
+                    <m:r>
+                      <m:t>ω</m:t>
+                    </m:r>
+                  </m:e>
+                </m:d>
+                <m:r>
+                  <m:rPr>
+                    <m:sty m:val="p"/>
+                  </m:rPr>
+                  <m:t>}</m:t>
+                </m:r>
+              </m:e>
+            </m:mr>
+            <m:mr>
+              <m:e/>
+              <m:e>
+                <m:r>
+                  <m:t>  </m:t>
+                </m:r>
+                <m:r>
+                  <m:t>  </m:t>
+                </m:r>
+                <m:r>
+                  <m:rPr>
+                    <m:nor/>
+                    <m:sty m:val="p"/>
+                  </m:rPr>
+                  <m:t>else</m:t>
+                </m:r>
+              </m:e>
+            </m:mr>
+            <m:mr>
+              <m:e/>
+              <m:e>
+                <m:r>
+                  <m:t>  </m:t>
+                </m:r>
+                <m:r>
+                  <m:t>  </m:t>
+                </m:r>
+                <m:r>
+                  <m:t> </m:t>
+                </m:r>
+                <m:r>
+                  <m:t>c</m:t>
+                </m:r>
+                <m:d>
+                  <m:dPr>
+                    <m:begChr m:val="["/>
+                    <m:endChr m:val="]"/>
+                    <m:sepChr m:val=""/>
+                    <m:grow/>
+                  </m:dPr>
+                  <m:e>
+                    <m:r>
+                      <m:t>i</m:t>
+                    </m:r>
+                    <m:r>
+                      <m:rPr>
+                        <m:sty m:val="p"/>
+                      </m:rPr>
+                      <m:t>,</m:t>
+                    </m:r>
+                    <m:r>
+                      <m:t>ω</m:t>
+                    </m:r>
+                  </m:e>
+                </m:d>
+                <m:r>
+                  <m:rPr>
+                    <m:sty m:val="p"/>
+                  </m:rPr>
+                  <m:t>←</m:t>
+                </m:r>
+                <m:r>
+                  <m:t>c</m:t>
+                </m:r>
+                <m:d>
+                  <m:dPr>
+                    <m:begChr m:val="["/>
+                    <m:endChr m:val="]"/>
+                    <m:sepChr m:val=""/>
+                    <m:grow/>
+                  </m:dPr>
+                  <m:e>
+                    <m:r>
+                      <m:t>i</m:t>
+                    </m:r>
+                    <m:r>
+                      <m:rPr>
+                        <m:sty m:val="p"/>
+                      </m:rPr>
+                      <m:t>−</m:t>
+                    </m:r>
+                    <m:r>
+                      <m:t>1</m:t>
+                    </m:r>
+                    <m:r>
+                      <m:rPr>
+                        <m:sty m:val="p"/>
+                      </m:rPr>
+                      <m:t>,</m:t>
+                    </m:r>
+                    <m:r>
+                      <m:t>ω</m:t>
+                    </m:r>
+                  </m:e>
+                </m:d>
+              </m:e>
+            </m:mr>
+            <m:mr>
+              <m:e/>
+              <m:e>
+                <m:r>
+                  <m:t> </m:t>
+                </m:r>
+                <m:r>
+                  <m:t>r</m:t>
+                </m:r>
+                <m:r>
+                  <m:t>e</m:t>
+                </m:r>
+                <m:r>
+                  <m:t>t</m:t>
+                </m:r>
+                <m:r>
+                  <m:t>u</m:t>
+                </m:r>
+                <m:r>
+                  <m:t>r</m:t>
+                </m:r>
+                <m:r>
+                  <m:t>n</m:t>
+                </m:r>
+                <m:r>
+                  <m:t> </m:t>
+                </m:r>
+                <m:r>
+                  <m:t>c</m:t>
+                </m:r>
+                <m:d>
+                  <m:dPr>
+                    <m:begChr m:val="["/>
+                    <m:endChr m:val="]"/>
+                    <m:sepChr m:val=""/>
+                    <m:grow/>
+                  </m:dPr>
+                  <m:e>
+                    <m:r>
+                      <m:t>m</m:t>
+                    </m:r>
+                    <m:r>
+                      <m:rPr>
+                        <m:sty m:val="p"/>
+                      </m:rPr>
+                      <m:t>,</m:t>
+                    </m:r>
+                    <m:r>
+                      <m:t>W</m:t>
+                    </m:r>
+                  </m:e>
+                </m:d>
+              </m:e>
+            </m:mr>
+          </m:m>
+        </m:oMath>
+      </m:oMathPara>
     </w:p>
     <w:p>
       <w:r>
@@ -16330,18 +17087,518 @@
       <w:pPr>
         <w:pStyle w:val="FirstParagraph"/>
       </w:pPr>
-      <w:r>
-        <w:t xml:space="preserve">$$</w:t>
-      </w:r>
-      <w:r>
-        <w:t xml:space="preserve"> </w:t>
-      </w:r>
-      <w:r>
-        <w:t xml:space="preserve"> </w:t>
-      </w:r>
-      <w:r>
-        <w:t xml:space="preserve">$$</w:t>
-      </w:r>
+      <m:oMathPara>
+        <m:oMathParaPr>
+          <m:jc m:val="center"/>
+        </m:oMathParaPr>
+        <m:oMath>
+          <m:m>
+            <m:mPr>
+              <m:baseJc m:val="center"/>
+              <m:plcHide m:val="1"/>
+              <m:mcs>
+                <m:mc>
+                  <m:mcPr>
+                    <m:mcJc m:val="right"/>
+                    <m:count m:val="1"/>
+                  </m:mcPr>
+                </m:mc>
+                <m:mc>
+                  <m:mcPr>
+                    <m:mcJc m:val="left"/>
+                    <m:count m:val="1"/>
+                  </m:mcPr>
+                </m:mc>
+              </m:mcs>
+            </m:mPr>
+            <m:mr>
+              <m:e/>
+              <m:e>
+                <m:r>
+                  <m:rPr>
+                    <m:nor/>
+                    <m:sty m:val="p"/>
+                  </m:rPr>
+                  <m:t>SOLKNAP0-1</m:t>
+                </m:r>
+                <m:d>
+                  <m:dPr>
+                    <m:begChr m:val="("/>
+                    <m:endChr m:val=")"/>
+                    <m:sepChr m:val=""/>
+                    <m:grow/>
+                  </m:dPr>
+                  <m:e>
+                    <m:r>
+                      <m:t>a</m:t>
+                    </m:r>
+                    <m:r>
+                      <m:rPr>
+                        <m:sty m:val="p"/>
+                      </m:rPr>
+                      <m:t>,</m:t>
+                    </m:r>
+                    <m:r>
+                      <m:t>v</m:t>
+                    </m:r>
+                    <m:r>
+                      <m:rPr>
+                        <m:sty m:val="p"/>
+                      </m:rPr>
+                      <m:t>,</m:t>
+                    </m:r>
+                    <m:r>
+                      <m:t>w</m:t>
+                    </m:r>
+                    <m:r>
+                      <m:rPr>
+                        <m:sty m:val="p"/>
+                      </m:rPr>
+                      <m:t>,</m:t>
+                    </m:r>
+                    <m:r>
+                      <m:t>n</m:t>
+                    </m:r>
+                    <m:r>
+                      <m:rPr>
+                        <m:sty m:val="p"/>
+                      </m:rPr>
+                      <m:t>,</m:t>
+                    </m:r>
+                    <m:r>
+                      <m:t>W</m:t>
+                    </m:r>
+                    <m:r>
+                      <m:rPr>
+                        <m:sty m:val="p"/>
+                      </m:rPr>
+                      <m:t>,</m:t>
+                    </m:r>
+                    <m:r>
+                      <m:t>c</m:t>
+                    </m:r>
+                  </m:e>
+                </m:d>
+              </m:e>
+            </m:mr>
+            <m:mr>
+              <m:e/>
+              <m:e>
+                <m:r>
+                  <m:t> </m:t>
+                </m:r>
+                <m:r>
+                  <m:t>i</m:t>
+                </m:r>
+                <m:r>
+                  <m:rPr>
+                    <m:sty m:val="p"/>
+                  </m:rPr>
+                  <m:t>←</m:t>
+                </m:r>
+                <m:r>
+                  <m:t>n</m:t>
+                </m:r>
+                <m:r>
+                  <m:rPr>
+                    <m:sty m:val="p"/>
+                  </m:rPr>
+                  <m:t>;</m:t>
+                </m:r>
+                <m:r>
+                  <m:t>ω</m:t>
+                </m:r>
+                <m:r>
+                  <m:rPr>
+                    <m:sty m:val="p"/>
+                  </m:rPr>
+                  <m:t>←</m:t>
+                </m:r>
+                <m:r>
+                  <m:t>W</m:t>
+                </m:r>
+              </m:e>
+            </m:mr>
+            <m:mr>
+              <m:e/>
+              <m:e>
+                <m:r>
+                  <m:t> </m:t>
+                </m:r>
+                <m:r>
+                  <m:t>S</m:t>
+                </m:r>
+                <m:r>
+                  <m:rPr>
+                    <m:sty m:val="p"/>
+                  </m:rPr>
+                  <m:t>←</m:t>
+                </m:r>
+                <m:r>
+                  <m:rPr>
+                    <m:sty m:val="p"/>
+                  </m:rPr>
+                  <m:t>∅</m:t>
+                </m:r>
+              </m:e>
+            </m:mr>
+            <m:mr>
+              <m:e/>
+              <m:e>
+                <m:r>
+                  <m:t> </m:t>
+                </m:r>
+                <m:r>
+                  <m:t>w</m:t>
+                </m:r>
+                <m:r>
+                  <m:t>h</m:t>
+                </m:r>
+                <m:r>
+                  <m:t>i</m:t>
+                </m:r>
+                <m:r>
+                  <m:t>l</m:t>
+                </m:r>
+                <m:r>
+                  <m:t>e</m:t>
+                </m:r>
+                <m:r>
+                  <m:t> </m:t>
+                </m:r>
+                <m:r>
+                  <m:t>i</m:t>
+                </m:r>
+                <m:r>
+                  <m:rPr>
+                    <m:sty m:val="p"/>
+                  </m:rPr>
+                  <m:t>←</m:t>
+                </m:r>
+                <m:r>
+                  <m:t>0</m:t>
+                </m:r>
+                <m:r>
+                  <m:t> </m:t>
+                </m:r>
+                <m:r>
+                  <m:t>d</m:t>
+                </m:r>
+                <m:r>
+                  <m:t>o</m:t>
+                </m:r>
+              </m:e>
+            </m:mr>
+            <m:mr>
+              <m:e/>
+              <m:e>
+                <m:r>
+                  <m:t>  </m:t>
+                </m:r>
+                <m:r>
+                  <m:t>i</m:t>
+                </m:r>
+                <m:r>
+                  <m:t>f</m:t>
+                </m:r>
+                <m:r>
+                  <m:t> </m:t>
+                </m:r>
+                <m:r>
+                  <m:t>c</m:t>
+                </m:r>
+                <m:d>
+                  <m:dPr>
+                    <m:begChr m:val="["/>
+                    <m:endChr m:val="]"/>
+                    <m:sepChr m:val=""/>
+                    <m:grow/>
+                  </m:dPr>
+                  <m:e>
+                    <m:r>
+                      <m:t>i</m:t>
+                    </m:r>
+                    <m:r>
+                      <m:rPr>
+                        <m:sty m:val="p"/>
+                      </m:rPr>
+                      <m:t>,</m:t>
+                    </m:r>
+                    <m:r>
+                      <m:t>ω</m:t>
+                    </m:r>
+                  </m:e>
+                </m:d>
+                <m:r>
+                  <m:rPr>
+                    <m:sty m:val="p"/>
+                  </m:rPr>
+                  <m:t>=</m:t>
+                </m:r>
+                <m:r>
+                  <m:t>c</m:t>
+                </m:r>
+                <m:d>
+                  <m:dPr>
+                    <m:begChr m:val="["/>
+                    <m:endChr m:val="]"/>
+                    <m:sepChr m:val=""/>
+                    <m:grow/>
+                  </m:dPr>
+                  <m:e>
+                    <m:r>
+                      <m:t>i</m:t>
+                    </m:r>
+                    <m:r>
+                      <m:rPr>
+                        <m:sty m:val="p"/>
+                      </m:rPr>
+                      <m:t>−</m:t>
+                    </m:r>
+                    <m:r>
+                      <m:t>1</m:t>
+                    </m:r>
+                    <m:r>
+                      <m:rPr>
+                        <m:sty m:val="p"/>
+                      </m:rPr>
+                      <m:t>,</m:t>
+                    </m:r>
+                    <m:r>
+                      <m:t>ω</m:t>
+                    </m:r>
+                  </m:e>
+                </m:d>
+                <m:r>
+                  <m:t> </m:t>
+                </m:r>
+                <m:r>
+                  <m:t>t</m:t>
+                </m:r>
+                <m:r>
+                  <m:t>h</m:t>
+                </m:r>
+                <m:r>
+                  <m:t>e</m:t>
+                </m:r>
+                <m:r>
+                  <m:t>n</m:t>
+                </m:r>
+              </m:e>
+            </m:mr>
+            <m:mr>
+              <m:e/>
+              <m:e>
+                <m:r>
+                  <m:t>  </m:t>
+                </m:r>
+                <m:r>
+                  <m:t> </m:t>
+                </m:r>
+                <m:r>
+                  <m:t>i</m:t>
+                </m:r>
+                <m:r>
+                  <m:rPr>
+                    <m:sty m:val="p"/>
+                  </m:rPr>
+                  <m:t>←</m:t>
+                </m:r>
+                <m:r>
+                  <m:t>i</m:t>
+                </m:r>
+                <m:r>
+                  <m:rPr>
+                    <m:sty m:val="p"/>
+                  </m:rPr>
+                  <m:t>−</m:t>
+                </m:r>
+                <m:r>
+                  <m:t>1</m:t>
+                </m:r>
+              </m:e>
+            </m:mr>
+            <m:mr>
+              <m:e/>
+              <m:e>
+                <m:r>
+                  <m:t>  </m:t>
+                </m:r>
+                <m:r>
+                  <m:t>e</m:t>
+                </m:r>
+                <m:r>
+                  <m:t>l</m:t>
+                </m:r>
+                <m:r>
+                  <m:t>s</m:t>
+                </m:r>
+                <m:r>
+                  <m:t>e</m:t>
+                </m:r>
+              </m:e>
+            </m:mr>
+            <m:mr>
+              <m:e/>
+              <m:e>
+                <m:r>
+                  <m:t>  </m:t>
+                </m:r>
+                <m:r>
+                  <m:t> </m:t>
+                </m:r>
+                <m:r>
+                  <m:t>S</m:t>
+                </m:r>
+                <m:r>
+                  <m:rPr>
+                    <m:sty m:val="p"/>
+                  </m:rPr>
+                  <m:t>←</m:t>
+                </m:r>
+                <m:r>
+                  <m:t>S</m:t>
+                </m:r>
+                <m:r>
+                  <m:rPr>
+                    <m:sty m:val="p"/>
+                  </m:rPr>
+                  <m:t>∪</m:t>
+                </m:r>
+                <m:r>
+                  <m:rPr>
+                    <m:sty m:val="p"/>
+                  </m:rPr>
+                  <m:t>{</m:t>
+                </m:r>
+                <m:sSub>
+                  <m:e>
+                    <m:r>
+                      <m:t>a</m:t>
+                    </m:r>
+                  </m:e>
+                  <m:sub>
+                    <m:r>
+                      <m:t>i</m:t>
+                    </m:r>
+                  </m:sub>
+                </m:sSub>
+                <m:r>
+                  <m:rPr>
+                    <m:sty m:val="p"/>
+                  </m:rPr>
+                  <m:t>}</m:t>
+                </m:r>
+              </m:e>
+            </m:mr>
+            <m:mr>
+              <m:e/>
+              <m:e>
+                <m:r>
+                  <m:t>  </m:t>
+                </m:r>
+                <m:r>
+                  <m:t> </m:t>
+                </m:r>
+                <m:r>
+                  <m:t>ω</m:t>
+                </m:r>
+                <m:r>
+                  <m:rPr>
+                    <m:sty m:val="p"/>
+                  </m:rPr>
+                  <m:t>←</m:t>
+                </m:r>
+                <m:r>
+                  <m:t>ω</m:t>
+                </m:r>
+                <m:r>
+                  <m:rPr>
+                    <m:sty m:val="p"/>
+                  </m:rPr>
+                  <m:t>−</m:t>
+                </m:r>
+                <m:sSub>
+                  <m:e>
+                    <m:r>
+                      <m:t>w</m:t>
+                    </m:r>
+                  </m:e>
+                  <m:sub>
+                    <m:r>
+                      <m:t>i</m:t>
+                    </m:r>
+                  </m:sub>
+                </m:sSub>
+              </m:e>
+            </m:mr>
+            <m:mr>
+              <m:e/>
+              <m:e>
+                <m:r>
+                  <m:t>  </m:t>
+                </m:r>
+                <m:r>
+                  <m:t> </m:t>
+                </m:r>
+                <m:r>
+                  <m:t>i</m:t>
+                </m:r>
+                <m:r>
+                  <m:rPr>
+                    <m:sty m:val="p"/>
+                  </m:rPr>
+                  <m:t>←</m:t>
+                </m:r>
+                <m:r>
+                  <m:t>i</m:t>
+                </m:r>
+                <m:r>
+                  <m:rPr>
+                    <m:sty m:val="p"/>
+                  </m:rPr>
+                  <m:t>−</m:t>
+                </m:r>
+                <m:r>
+                  <m:t>1</m:t>
+                </m:r>
+              </m:e>
+            </m:mr>
+            <m:mr>
+              <m:e/>
+              <m:e>
+                <m:r>
+                  <m:t> </m:t>
+                </m:r>
+                <m:r>
+                  <m:t>r</m:t>
+                </m:r>
+                <m:r>
+                  <m:t>e</m:t>
+                </m:r>
+                <m:r>
+                  <m:t>t</m:t>
+                </m:r>
+                <m:r>
+                  <m:t>u</m:t>
+                </m:r>
+                <m:r>
+                  <m:t>r</m:t>
+                </m:r>
+                <m:r>
+                  <m:t>n</m:t>
+                </m:r>
+                <m:r>
+                  <m:t> </m:t>
+                </m:r>
+                <m:r>
+                  <m:t>S</m:t>
+                </m:r>
+              </m:e>
+            </m:mr>
+          </m:m>
+        </m:oMath>
+      </m:oMathPara>
     </w:p>
     <w:p>
       <w:r>

</xml_diff>